<commit_message>
break on to pg5
</commit_message>
<xml_diff>
--- a/Week5_AppraiseRisk/BachmeierNTIM8301-5.docx
+++ b/Week5_AppraiseRisk/BachmeierNTIM8301-5.docx
@@ -495,15 +495,18 @@
     <w:p>
       <w:pPr>
         <w:ind w:firstLine="720"/>
-        <w:rPr>
-          <w:b/>
-        </w:rPr>
       </w:pPr>
       <w:r>
         <w:t xml:space="preserve">There are numerous actors and assets at stake across these different risk sources.  The business needs to consider both the criticality and how replaceable those resources are in the grand scheme.  At the top of this list are the health and safety of employees, secrecy of intellectual property, and the ability to continue operations.  </w:t>
       </w:r>
       <w:r>
-        <w:t>Next, Hi-Tech needs to decide how they will apply a framework to choose between self-protect, self-insurance, risk transfer, or avoidance to deal with these challenges</w:t>
+        <w:t xml:space="preserve">Next, Hi-Tech needs to decide how they will </w:t>
+      </w:r>
+      <w:r>
+        <w:t xml:space="preserve">approach risk from the perspective of </w:t>
+      </w:r>
+      <w:r>
+        <w:t>self-protect, self-insurance, risk transfer, or avoidance</w:t>
       </w:r>
       <w:sdt>
         <w:sdtPr>
@@ -532,15 +535,443 @@
         </w:sdtContent>
       </w:sdt>
       <w:r>
-        <w:t>.  A transference strategy might entail purchasing insurance or outsourcing work to a third-party specialist.  Avoidance could be as simple as not supporting the scenario, or more complexly redesigning entire manufacturing processes (e.g., build domestically, assembly remotely).</w:t>
+        <w:t>.</w:t>
+      </w:r>
+      <w:r>
+        <w:t xml:space="preserve">  Table 1 contains the definitions and examples of these </w:t>
+      </w:r>
+      <w:r>
+        <w:t>when these different decisions are most relevant.</w:t>
       </w:r>
     </w:p>
     <w:p>
       <w:pPr>
+        <w:pStyle w:val="Caption"/>
+      </w:pPr>
+      <w:r>
+        <w:t xml:space="preserve">Table </w:t>
+      </w:r>
+      <w:fldSimple w:instr=" SEQ Table \* ARABIC ">
+        <w:r>
+          <w:rPr>
+            <w:noProof/>
+          </w:rPr>
+          <w:t>1</w:t>
+        </w:r>
+      </w:fldSimple>
+      <w:r>
+        <w:t>: Approaches to Risk</w:t>
+      </w:r>
+    </w:p>
+    <w:tbl>
+      <w:tblPr>
+        <w:tblStyle w:val="GridTable4"/>
+        <w:tblW w:w="0" w:type="auto"/>
+        <w:tblLook w:val="04A0" w:firstRow="1" w:lastRow="0" w:firstColumn="1" w:lastColumn="0" w:noHBand="0" w:noVBand="1"/>
+      </w:tblPr>
+      <w:tblGrid>
+        <w:gridCol w:w="2155"/>
+        <w:gridCol w:w="3690"/>
+        <w:gridCol w:w="3505"/>
+      </w:tblGrid>
+      <w:tr>
+        <w:trPr>
+          <w:cnfStyle w:val="100000000000" w:firstRow="1" w:lastRow="0" w:firstColumn="0" w:lastColumn="0" w:oddVBand="0" w:evenVBand="0" w:oddHBand="0" w:evenHBand="0" w:firstRowFirstColumn="0" w:firstRowLastColumn="0" w:lastRowFirstColumn="0" w:lastRowLastColumn="0"/>
+        </w:trPr>
+        <w:tc>
+          <w:tcPr>
+            <w:cnfStyle w:val="001000000000" w:firstRow="0" w:lastRow="0" w:firstColumn="1" w:lastColumn="0" w:oddVBand="0" w:evenVBand="0" w:oddHBand="0" w:evenHBand="0" w:firstRowFirstColumn="0" w:firstRowLastColumn="0" w:lastRowFirstColumn="0" w:lastRowLastColumn="0"/>
+            <w:tcW w:w="2155" w:type="dxa"/>
+          </w:tcPr>
+          <w:p>
+            <w:pPr>
+              <w:jc w:val="center"/>
+            </w:pPr>
+            <w:r>
+              <w:t>Approach</w:t>
+            </w:r>
+          </w:p>
+        </w:tc>
+        <w:tc>
+          <w:tcPr>
+            <w:tcW w:w="3690" w:type="dxa"/>
+          </w:tcPr>
+          <w:p>
+            <w:pPr>
+              <w:jc w:val="center"/>
+              <w:cnfStyle w:val="100000000000" w:firstRow="1" w:lastRow="0" w:firstColumn="0" w:lastColumn="0" w:oddVBand="0" w:evenVBand="0" w:oddHBand="0" w:evenHBand="0" w:firstRowFirstColumn="0" w:firstRowLastColumn="0" w:lastRowFirstColumn="0" w:lastRowLastColumn="0"/>
+            </w:pPr>
+            <w:r>
+              <w:t>Description</w:t>
+            </w:r>
+          </w:p>
+        </w:tc>
+        <w:tc>
+          <w:tcPr>
+            <w:tcW w:w="3505" w:type="dxa"/>
+          </w:tcPr>
+          <w:p>
+            <w:pPr>
+              <w:jc w:val="center"/>
+              <w:cnfStyle w:val="100000000000" w:firstRow="1" w:lastRow="0" w:firstColumn="0" w:lastColumn="0" w:oddVBand="0" w:evenVBand="0" w:oddHBand="0" w:evenHBand="0" w:firstRowFirstColumn="0" w:firstRowLastColumn="0" w:lastRowFirstColumn="0" w:lastRowLastColumn="0"/>
+            </w:pPr>
+            <w:r>
+              <w:t>Example</w:t>
+            </w:r>
+          </w:p>
+        </w:tc>
+      </w:tr>
+      <w:tr>
+        <w:trPr>
+          <w:cnfStyle w:val="000000100000" w:firstRow="0" w:lastRow="0" w:firstColumn="0" w:lastColumn="0" w:oddVBand="0" w:evenVBand="0" w:oddHBand="1" w:evenHBand="0" w:firstRowFirstColumn="0" w:firstRowLastColumn="0" w:lastRowFirstColumn="0" w:lastRowLastColumn="0"/>
+        </w:trPr>
+        <w:tc>
+          <w:tcPr>
+            <w:cnfStyle w:val="001000000000" w:firstRow="0" w:lastRow="0" w:firstColumn="1" w:lastColumn="0" w:oddVBand="0" w:evenVBand="0" w:oddHBand="0" w:evenHBand="0" w:firstRowFirstColumn="0" w:firstRowLastColumn="0" w:lastRowFirstColumn="0" w:lastRowLastColumn="0"/>
+            <w:tcW w:w="2155" w:type="dxa"/>
+          </w:tcPr>
+          <w:p>
+            <w:r>
+              <w:t>Self-Protection</w:t>
+            </w:r>
+          </w:p>
+        </w:tc>
+        <w:tc>
+          <w:tcPr>
+            <w:tcW w:w="3690" w:type="dxa"/>
+          </w:tcPr>
+          <w:p>
+            <w:pPr>
+              <w:pStyle w:val="ListParagraph"/>
+              <w:numPr>
+                <w:ilvl w:val="0"/>
+                <w:numId w:val="2"/>
+              </w:numPr>
+              <w:cnfStyle w:val="000000100000" w:firstRow="0" w:lastRow="0" w:firstColumn="0" w:lastColumn="0" w:oddVBand="0" w:evenVBand="0" w:oddHBand="1" w:evenHBand="0" w:firstRowFirstColumn="0" w:firstRowLastColumn="0" w:lastRowFirstColumn="0" w:lastRowLastColumn="0"/>
+            </w:pPr>
+            <w:r>
+              <w:t>Using processes, training, or technologies to control risk</w:t>
+            </w:r>
+          </w:p>
+          <w:p>
+            <w:pPr>
+              <w:pStyle w:val="ListParagraph"/>
+              <w:numPr>
+                <w:ilvl w:val="0"/>
+                <w:numId w:val="2"/>
+              </w:numPr>
+              <w:cnfStyle w:val="000000100000" w:firstRow="0" w:lastRow="0" w:firstColumn="0" w:lastColumn="0" w:oddVBand="0" w:evenVBand="0" w:oddHBand="1" w:evenHBand="0" w:firstRowFirstColumn="0" w:firstRowLastColumn="0" w:lastRowFirstColumn="0" w:lastRowLastColumn="0"/>
+            </w:pPr>
+            <w:r>
+              <w:t xml:space="preserve">Low Impact / High </w:t>
+            </w:r>
+            <w:r>
+              <w:t>Probability</w:t>
+            </w:r>
+            <w:r>
+              <w:t xml:space="preserve"> scenarios</w:t>
+            </w:r>
+          </w:p>
+        </w:tc>
+        <w:tc>
+          <w:tcPr>
+            <w:tcW w:w="3505" w:type="dxa"/>
+          </w:tcPr>
+          <w:p>
+            <w:pPr>
+              <w:pStyle w:val="ListParagraph"/>
+              <w:numPr>
+                <w:ilvl w:val="0"/>
+                <w:numId w:val="2"/>
+              </w:numPr>
+              <w:cnfStyle w:val="000000100000" w:firstRow="0" w:lastRow="0" w:firstColumn="0" w:lastColumn="0" w:oddVBand="0" w:evenVBand="0" w:oddHBand="1" w:evenHBand="0" w:firstRowFirstColumn="0" w:firstRowLastColumn="0" w:lastRowFirstColumn="0" w:lastRowLastColumn="0"/>
+            </w:pPr>
+            <w:r>
+              <w:t xml:space="preserve">Firewalls </w:t>
+            </w:r>
+          </w:p>
+          <w:p>
+            <w:pPr>
+              <w:pStyle w:val="ListParagraph"/>
+              <w:numPr>
+                <w:ilvl w:val="0"/>
+                <w:numId w:val="2"/>
+              </w:numPr>
+              <w:cnfStyle w:val="000000100000" w:firstRow="0" w:lastRow="0" w:firstColumn="0" w:lastColumn="0" w:oddVBand="0" w:evenVBand="0" w:oddHBand="1" w:evenHBand="0" w:firstRowFirstColumn="0" w:firstRowLastColumn="0" w:lastRowFirstColumn="0" w:lastRowLastColumn="0"/>
+            </w:pPr>
+            <w:r>
+              <w:t>Anti-virus software</w:t>
+            </w:r>
+          </w:p>
+          <w:p>
+            <w:pPr>
+              <w:pStyle w:val="ListParagraph"/>
+              <w:numPr>
+                <w:ilvl w:val="0"/>
+                <w:numId w:val="2"/>
+              </w:numPr>
+              <w:cnfStyle w:val="000000100000" w:firstRow="0" w:lastRow="0" w:firstColumn="0" w:lastColumn="0" w:oddVBand="0" w:evenVBand="0" w:oddHBand="1" w:evenHBand="0" w:firstRowFirstColumn="0" w:firstRowLastColumn="0" w:lastRowFirstColumn="0" w:lastRowLastColumn="0"/>
+            </w:pPr>
+            <w:r>
+              <w:t>Compliance training</w:t>
+            </w:r>
+          </w:p>
+        </w:tc>
+      </w:tr>
+      <w:tr>
+        <w:tc>
+          <w:tcPr>
+            <w:cnfStyle w:val="001000000000" w:firstRow="0" w:lastRow="0" w:firstColumn="1" w:lastColumn="0" w:oddVBand="0" w:evenVBand="0" w:oddHBand="0" w:evenHBand="0" w:firstRowFirstColumn="0" w:firstRowLastColumn="0" w:lastRowFirstColumn="0" w:lastRowLastColumn="0"/>
+            <w:tcW w:w="2155" w:type="dxa"/>
+          </w:tcPr>
+          <w:p>
+            <w:r>
+              <w:t>Self-Insurance</w:t>
+            </w:r>
+          </w:p>
+        </w:tc>
+        <w:tc>
+          <w:tcPr>
+            <w:tcW w:w="3690" w:type="dxa"/>
+          </w:tcPr>
+          <w:p>
+            <w:pPr>
+              <w:pStyle w:val="ListParagraph"/>
+              <w:numPr>
+                <w:ilvl w:val="0"/>
+                <w:numId w:val="2"/>
+              </w:numPr>
+              <w:cnfStyle w:val="000000000000" w:firstRow="0" w:lastRow="0" w:firstColumn="0" w:lastColumn="0" w:oddVBand="0" w:evenVBand="0" w:oddHBand="0" w:evenHBand="0" w:firstRowFirstColumn="0" w:firstRowLastColumn="0" w:lastRowFirstColumn="0" w:lastRowLastColumn="0"/>
+            </w:pPr>
+            <w:r>
+              <w:t>Establishing reserves encase of an emergency</w:t>
+            </w:r>
+          </w:p>
+          <w:p>
+            <w:pPr>
+              <w:pStyle w:val="ListParagraph"/>
+              <w:numPr>
+                <w:ilvl w:val="0"/>
+                <w:numId w:val="2"/>
+              </w:numPr>
+              <w:cnfStyle w:val="000000000000" w:firstRow="0" w:lastRow="0" w:firstColumn="0" w:lastColumn="0" w:oddVBand="0" w:evenVBand="0" w:oddHBand="0" w:evenHBand="0" w:firstRowFirstColumn="0" w:firstRowLastColumn="0" w:lastRowFirstColumn="0" w:lastRowLastColumn="0"/>
+            </w:pPr>
+            <w:r>
+              <w:t xml:space="preserve">Low Impact / </w:t>
+            </w:r>
+            <w:r>
+              <w:t xml:space="preserve">Low </w:t>
+            </w:r>
+            <w:r>
+              <w:t>Probability</w:t>
+            </w:r>
+            <w:r>
+              <w:t xml:space="preserve"> </w:t>
+            </w:r>
+            <w:r>
+              <w:t>scenarios</w:t>
+            </w:r>
+          </w:p>
+        </w:tc>
+        <w:tc>
+          <w:tcPr>
+            <w:tcW w:w="3505" w:type="dxa"/>
+          </w:tcPr>
+          <w:p>
+            <w:pPr>
+              <w:pStyle w:val="ListParagraph"/>
+              <w:numPr>
+                <w:ilvl w:val="0"/>
+                <w:numId w:val="2"/>
+              </w:numPr>
+              <w:cnfStyle w:val="000000000000" w:firstRow="0" w:lastRow="0" w:firstColumn="0" w:lastColumn="0" w:oddVBand="0" w:evenVBand="0" w:oddHBand="0" w:evenHBand="0" w:firstRowFirstColumn="0" w:firstRowLastColumn="0" w:lastRowFirstColumn="0" w:lastRowLastColumn="0"/>
+            </w:pPr>
+            <w:r>
+              <w:t>Cash reserves</w:t>
+            </w:r>
+          </w:p>
+          <w:p>
+            <w:pPr>
+              <w:pStyle w:val="ListParagraph"/>
+              <w:numPr>
+                <w:ilvl w:val="0"/>
+                <w:numId w:val="2"/>
+              </w:numPr>
+              <w:cnfStyle w:val="000000000000" w:firstRow="0" w:lastRow="0" w:firstColumn="0" w:lastColumn="0" w:oddVBand="0" w:evenVBand="0" w:oddHBand="0" w:evenHBand="0" w:firstRowFirstColumn="0" w:firstRowLastColumn="0" w:lastRowFirstColumn="0" w:lastRowLastColumn="0"/>
+            </w:pPr>
+            <w:r>
+              <w:t>Maintaining excess raw materials</w:t>
+            </w:r>
+          </w:p>
+        </w:tc>
+      </w:tr>
+      <w:tr>
+        <w:trPr>
+          <w:cnfStyle w:val="000000100000" w:firstRow="0" w:lastRow="0" w:firstColumn="0" w:lastColumn="0" w:oddVBand="0" w:evenVBand="0" w:oddHBand="1" w:evenHBand="0" w:firstRowFirstColumn="0" w:firstRowLastColumn="0" w:lastRowFirstColumn="0" w:lastRowLastColumn="0"/>
+        </w:trPr>
+        <w:tc>
+          <w:tcPr>
+            <w:cnfStyle w:val="001000000000" w:firstRow="0" w:lastRow="0" w:firstColumn="1" w:lastColumn="0" w:oddVBand="0" w:evenVBand="0" w:oddHBand="0" w:evenHBand="0" w:firstRowFirstColumn="0" w:firstRowLastColumn="0" w:lastRowFirstColumn="0" w:lastRowLastColumn="0"/>
+            <w:tcW w:w="2155" w:type="dxa"/>
+          </w:tcPr>
+          <w:p>
+            <w:r>
+              <w:t>Risk Transference</w:t>
+            </w:r>
+          </w:p>
+        </w:tc>
+        <w:tc>
+          <w:tcPr>
+            <w:tcW w:w="3690" w:type="dxa"/>
+          </w:tcPr>
+          <w:p>
+            <w:pPr>
+              <w:pStyle w:val="ListParagraph"/>
+              <w:numPr>
+                <w:ilvl w:val="0"/>
+                <w:numId w:val="2"/>
+              </w:numPr>
+              <w:cnfStyle w:val="000000100000" w:firstRow="0" w:lastRow="0" w:firstColumn="0" w:lastColumn="0" w:oddVBand="0" w:evenVBand="0" w:oddHBand="1" w:evenHBand="0" w:firstRowFirstColumn="0" w:firstRowLastColumn="0" w:lastRowFirstColumn="0" w:lastRowLastColumn="0"/>
+            </w:pPr>
+            <w:r>
+              <w:t>Compensating a third-party to accept the risk</w:t>
+            </w:r>
+          </w:p>
+          <w:p>
+            <w:pPr>
+              <w:pStyle w:val="ListParagraph"/>
+              <w:numPr>
+                <w:ilvl w:val="0"/>
+                <w:numId w:val="2"/>
+              </w:numPr>
+              <w:cnfStyle w:val="000000100000" w:firstRow="0" w:lastRow="0" w:firstColumn="0" w:lastColumn="0" w:oddVBand="0" w:evenVBand="0" w:oddHBand="1" w:evenHBand="0" w:firstRowFirstColumn="0" w:firstRowLastColumn="0" w:lastRowFirstColumn="0" w:lastRowLastColumn="0"/>
+            </w:pPr>
+            <w:r>
+              <w:t>High Impact / Low Probability scenarios</w:t>
+            </w:r>
+          </w:p>
+        </w:tc>
+        <w:tc>
+          <w:tcPr>
+            <w:tcW w:w="3505" w:type="dxa"/>
+          </w:tcPr>
+          <w:p>
+            <w:pPr>
+              <w:pStyle w:val="ListParagraph"/>
+              <w:numPr>
+                <w:ilvl w:val="0"/>
+                <w:numId w:val="2"/>
+              </w:numPr>
+              <w:cnfStyle w:val="000000100000" w:firstRow="0" w:lastRow="0" w:firstColumn="0" w:lastColumn="0" w:oddVBand="0" w:evenVBand="0" w:oddHBand="1" w:evenHBand="0" w:firstRowFirstColumn="0" w:firstRowLastColumn="0" w:lastRowFirstColumn="0" w:lastRowLastColumn="0"/>
+            </w:pPr>
+            <w:r>
+              <w:t>Insurance</w:t>
+            </w:r>
+          </w:p>
+          <w:p>
+            <w:pPr>
+              <w:pStyle w:val="ListParagraph"/>
+              <w:numPr>
+                <w:ilvl w:val="0"/>
+                <w:numId w:val="2"/>
+              </w:numPr>
+              <w:cnfStyle w:val="000000100000" w:firstRow="0" w:lastRow="0" w:firstColumn="0" w:lastColumn="0" w:oddVBand="0" w:evenVBand="0" w:oddHBand="1" w:evenHBand="0" w:firstRowFirstColumn="0" w:firstRowLastColumn="0" w:lastRowFirstColumn="0" w:lastRowLastColumn="0"/>
+            </w:pPr>
+            <w:r>
+              <w:t>third-party consultants</w:t>
+            </w:r>
+          </w:p>
+        </w:tc>
+      </w:tr>
+      <w:tr>
+        <w:tc>
+          <w:tcPr>
+            <w:cnfStyle w:val="001000000000" w:firstRow="0" w:lastRow="0" w:firstColumn="1" w:lastColumn="0" w:oddVBand="0" w:evenVBand="0" w:oddHBand="0" w:evenHBand="0" w:firstRowFirstColumn="0" w:firstRowLastColumn="0" w:lastRowFirstColumn="0" w:lastRowLastColumn="0"/>
+            <w:tcW w:w="2155" w:type="dxa"/>
+          </w:tcPr>
+          <w:p>
+            <w:r>
+              <w:t>Avoidance</w:t>
+            </w:r>
+          </w:p>
+        </w:tc>
+        <w:tc>
+          <w:tcPr>
+            <w:tcW w:w="3690" w:type="dxa"/>
+          </w:tcPr>
+          <w:p>
+            <w:pPr>
+              <w:pStyle w:val="ListParagraph"/>
+              <w:numPr>
+                <w:ilvl w:val="0"/>
+                <w:numId w:val="2"/>
+              </w:numPr>
+              <w:cnfStyle w:val="000000000000" w:firstRow="0" w:lastRow="0" w:firstColumn="0" w:lastColumn="0" w:oddVBand="0" w:evenVBand="0" w:oddHBand="0" w:evenHBand="0" w:firstRowFirstColumn="0" w:firstRowLastColumn="0" w:lastRowFirstColumn="0" w:lastRowLastColumn="0"/>
+            </w:pPr>
+            <w:r>
+              <w:t>Refusing to engage in the high-risk scenario</w:t>
+            </w:r>
+          </w:p>
+          <w:p>
+            <w:pPr>
+              <w:pStyle w:val="ListParagraph"/>
+              <w:numPr>
+                <w:ilvl w:val="0"/>
+                <w:numId w:val="2"/>
+              </w:numPr>
+              <w:cnfStyle w:val="000000000000" w:firstRow="0" w:lastRow="0" w:firstColumn="0" w:lastColumn="0" w:oddVBand="0" w:evenVBand="0" w:oddHBand="0" w:evenHBand="0" w:firstRowFirstColumn="0" w:firstRowLastColumn="0" w:lastRowFirstColumn="0" w:lastRowLastColumn="0"/>
+            </w:pPr>
+            <w:r>
+              <w:t xml:space="preserve">High Impact / High </w:t>
+            </w:r>
+            <w:r>
+              <w:t>Probability</w:t>
+            </w:r>
+            <w:r>
+              <w:t xml:space="preserve"> scenarios</w:t>
+            </w:r>
+          </w:p>
+        </w:tc>
+        <w:tc>
+          <w:tcPr>
+            <w:tcW w:w="3505" w:type="dxa"/>
+          </w:tcPr>
+          <w:p>
+            <w:pPr>
+              <w:pStyle w:val="ListParagraph"/>
+              <w:numPr>
+                <w:ilvl w:val="0"/>
+                <w:numId w:val="2"/>
+              </w:numPr>
+              <w:cnfStyle w:val="000000000000" w:firstRow="0" w:lastRow="0" w:firstColumn="0" w:lastColumn="0" w:oddVBand="0" w:evenVBand="0" w:oddHBand="0" w:evenHBand="0" w:firstRowFirstColumn="0" w:firstRowLastColumn="0" w:lastRowFirstColumn="0" w:lastRowLastColumn="0"/>
+            </w:pPr>
+            <w:r>
+              <w:t>Not supporting the scenario</w:t>
+            </w:r>
+          </w:p>
+          <w:p>
+            <w:pPr>
+              <w:pStyle w:val="ListParagraph"/>
+              <w:numPr>
+                <w:ilvl w:val="0"/>
+                <w:numId w:val="2"/>
+              </w:numPr>
+              <w:cnfStyle w:val="000000000000" w:firstRow="0" w:lastRow="0" w:firstColumn="0" w:lastColumn="0" w:oddVBand="0" w:evenVBand="0" w:oddHBand="0" w:evenHBand="0" w:firstRowFirstColumn="0" w:firstRowLastColumn="0" w:lastRowFirstColumn="0" w:lastRowLastColumn="0"/>
+            </w:pPr>
+            <w:r>
+              <w:t>Redesigning manufacturing processes (e.g., build domestic assemble remote)</w:t>
+            </w:r>
+          </w:p>
+        </w:tc>
+      </w:tr>
+    </w:tbl>
+    <w:p/>
+    <w:p>
+      <w:pPr>
         <w:pStyle w:val="Heading2"/>
       </w:pPr>
       <w:r>
-        <w:t>Appropriate laws</w:t>
+        <w:t>Incorporating Standards and Frameworks</w:t>
       </w:r>
     </w:p>
     <w:p>
@@ -548,15 +979,7 @@
         <w:pStyle w:val="Heading2"/>
       </w:pPr>
       <w:r>
-        <w:t>Standards</w:t>
-      </w:r>
-    </w:p>
-    <w:p>
-      <w:pPr>
-        <w:pStyle w:val="Heading2"/>
-      </w:pPr>
-      <w:r>
-        <w:t>Frameworks</w:t>
+        <w:t>Appropriate laws</w:t>
       </w:r>
     </w:p>
     <w:p>
@@ -783,6 +1206,119 @@
 <file path=word/numbering.xml><?xml version="1.0" encoding="utf-8"?>
 <w:numbering xmlns:wpc="http://schemas.microsoft.com/office/word/2010/wordprocessingCanvas" xmlns:cx="http://schemas.microsoft.com/office/drawing/2014/chartex" xmlns:cx1="http://schemas.microsoft.com/office/drawing/2015/9/8/chartex" xmlns:cx2="http://schemas.microsoft.com/office/drawing/2015/10/21/chartex" xmlns:cx3="http://schemas.microsoft.com/office/drawing/2016/5/9/chartex" xmlns:cx4="http://schemas.microsoft.com/office/drawing/2016/5/10/chartex" xmlns:cx5="http://schemas.microsoft.com/office/drawing/2016/5/11/chartex" xmlns:cx6="http://schemas.microsoft.com/office/drawing/2016/5/12/chartex" xmlns:cx7="http://schemas.microsoft.com/office/drawing/2016/5/13/chartex" xmlns:cx8="http://schemas.microsoft.com/office/drawing/2016/5/14/chartex" xmlns:mc="http://schemas.openxmlformats.org/markup-compatibility/2006" xmlns:aink="http://schemas.microsoft.com/office/drawing/2016/ink" xmlns:am3d="http://schemas.microsoft.com/office/drawing/2017/model3d" xmlns:o="urn:schemas-microsoft-com:office:office" xmlns:r="http://schemas.openxmlformats.org/officeDocument/2006/relationships" xmlns:m="http://schemas.openxmlformats.org/officeDocument/2006/math" xmlns:v="urn:schemas-microsoft-com:vml" xmlns:wp14="http://schemas.microsoft.com/office/word/2010/wordprocessingDrawing" xmlns:wp="http://schemas.openxmlformats.org/drawingml/2006/wordprocessingDrawing" xmlns:w10="urn:schemas-microsoft-com:office:word" xmlns:w="http://schemas.openxmlformats.org/wordprocessingml/2006/main" xmlns:w14="http://schemas.microsoft.com/office/word/2010/wordml" xmlns:w15="http://schemas.microsoft.com/office/word/2012/wordml" xmlns:w16cex="http://schemas.microsoft.com/office/word/2018/wordml/cex" xmlns:w16cid="http://schemas.microsoft.com/office/word/2016/wordml/cid" xmlns:w16="http://schemas.microsoft.com/office/word/2018/wordml" xmlns:w16se="http://schemas.microsoft.com/office/word/2015/wordml/symex" xmlns:wpg="http://schemas.microsoft.com/office/word/2010/wordprocessingGroup" xmlns:wpi="http://schemas.microsoft.com/office/word/2010/wordprocessingInk" xmlns:wne="http://schemas.microsoft.com/office/word/2006/wordml" xmlns:wps="http://schemas.microsoft.com/office/word/2010/wordprocessingShape" mc:Ignorable="w14 w15 w16se w16cid w16 w16cex wp14">
   <w:abstractNum w:abstractNumId="0" w15:restartNumberingAfterBreak="0">
+    <w:nsid w:val="0B8949DB"/>
+    <w:multiLevelType w:val="hybridMultilevel"/>
+    <w:tmpl w:val="C6B0CB3E"/>
+    <w:lvl w:ilvl="0" w:tplc="6C5EC374">
+      <w:start w:val="1"/>
+      <w:numFmt w:val="bullet"/>
+      <w:lvlText w:val=""/>
+      <w:lvlJc w:val="left"/>
+      <w:pPr>
+        <w:ind w:left="360" w:hanging="360"/>
+      </w:pPr>
+      <w:rPr>
+        <w:rFonts w:ascii="Symbol" w:eastAsiaTheme="minorHAnsi" w:hAnsi="Symbol" w:cs="Times New Roman" w:hint="default"/>
+      </w:rPr>
+    </w:lvl>
+    <w:lvl w:ilvl="1" w:tplc="04090003" w:tentative="1">
+      <w:start w:val="1"/>
+      <w:numFmt w:val="bullet"/>
+      <w:lvlText w:val="o"/>
+      <w:lvlJc w:val="left"/>
+      <w:pPr>
+        <w:ind w:left="1080" w:hanging="360"/>
+      </w:pPr>
+      <w:rPr>
+        <w:rFonts w:ascii="Courier New" w:hAnsi="Courier New" w:cs="Courier New" w:hint="default"/>
+      </w:rPr>
+    </w:lvl>
+    <w:lvl w:ilvl="2" w:tplc="04090005" w:tentative="1">
+      <w:start w:val="1"/>
+      <w:numFmt w:val="bullet"/>
+      <w:lvlText w:val=""/>
+      <w:lvlJc w:val="left"/>
+      <w:pPr>
+        <w:ind w:left="1800" w:hanging="360"/>
+      </w:pPr>
+      <w:rPr>
+        <w:rFonts w:ascii="Wingdings" w:hAnsi="Wingdings" w:cs="Wingdings" w:hint="default"/>
+      </w:rPr>
+    </w:lvl>
+    <w:lvl w:ilvl="3" w:tplc="04090001" w:tentative="1">
+      <w:start w:val="1"/>
+      <w:numFmt w:val="bullet"/>
+      <w:lvlText w:val=""/>
+      <w:lvlJc w:val="left"/>
+      <w:pPr>
+        <w:ind w:left="2520" w:hanging="360"/>
+      </w:pPr>
+      <w:rPr>
+        <w:rFonts w:ascii="Symbol" w:hAnsi="Symbol" w:cs="Symbol" w:hint="default"/>
+      </w:rPr>
+    </w:lvl>
+    <w:lvl w:ilvl="4" w:tplc="04090003" w:tentative="1">
+      <w:start w:val="1"/>
+      <w:numFmt w:val="bullet"/>
+      <w:lvlText w:val="o"/>
+      <w:lvlJc w:val="left"/>
+      <w:pPr>
+        <w:ind w:left="3240" w:hanging="360"/>
+      </w:pPr>
+      <w:rPr>
+        <w:rFonts w:ascii="Courier New" w:hAnsi="Courier New" w:cs="Courier New" w:hint="default"/>
+      </w:rPr>
+    </w:lvl>
+    <w:lvl w:ilvl="5" w:tplc="04090005" w:tentative="1">
+      <w:start w:val="1"/>
+      <w:numFmt w:val="bullet"/>
+      <w:lvlText w:val=""/>
+      <w:lvlJc w:val="left"/>
+      <w:pPr>
+        <w:ind w:left="3960" w:hanging="360"/>
+      </w:pPr>
+      <w:rPr>
+        <w:rFonts w:ascii="Wingdings" w:hAnsi="Wingdings" w:cs="Wingdings" w:hint="default"/>
+      </w:rPr>
+    </w:lvl>
+    <w:lvl w:ilvl="6" w:tplc="04090001" w:tentative="1">
+      <w:start w:val="1"/>
+      <w:numFmt w:val="bullet"/>
+      <w:lvlText w:val=""/>
+      <w:lvlJc w:val="left"/>
+      <w:pPr>
+        <w:ind w:left="4680" w:hanging="360"/>
+      </w:pPr>
+      <w:rPr>
+        <w:rFonts w:ascii="Symbol" w:hAnsi="Symbol" w:cs="Symbol" w:hint="default"/>
+      </w:rPr>
+    </w:lvl>
+    <w:lvl w:ilvl="7" w:tplc="04090003" w:tentative="1">
+      <w:start w:val="1"/>
+      <w:numFmt w:val="bullet"/>
+      <w:lvlText w:val="o"/>
+      <w:lvlJc w:val="left"/>
+      <w:pPr>
+        <w:ind w:left="5400" w:hanging="360"/>
+      </w:pPr>
+      <w:rPr>
+        <w:rFonts w:ascii="Courier New" w:hAnsi="Courier New" w:cs="Courier New" w:hint="default"/>
+      </w:rPr>
+    </w:lvl>
+    <w:lvl w:ilvl="8" w:tplc="04090005" w:tentative="1">
+      <w:start w:val="1"/>
+      <w:numFmt w:val="bullet"/>
+      <w:lvlText w:val=""/>
+      <w:lvlJc w:val="left"/>
+      <w:pPr>
+        <w:ind w:left="6120" w:hanging="360"/>
+      </w:pPr>
+      <w:rPr>
+        <w:rFonts w:ascii="Wingdings" w:hAnsi="Wingdings" w:cs="Wingdings" w:hint="default"/>
+      </w:rPr>
+    </w:lvl>
+  </w:abstractNum>
+  <w:abstractNum w:abstractNumId="1" w15:restartNumberingAfterBreak="0">
     <w:nsid w:val="5F7C6FC4"/>
     <w:multiLevelType w:val="hybridMultilevel"/>
     <w:tmpl w:val="34B42700"/>
@@ -872,6 +1408,9 @@
     </w:lvl>
   </w:abstractNum>
   <w:num w:numId="1">
+    <w:abstractNumId w:val="1"/>
+  </w:num>
+  <w:num w:numId="2">
     <w:abstractNumId w:val="0"/>
   </w:num>
 </w:numbering>
@@ -1317,7 +1856,6 @@
   <w:style w:type="character" w:default="1" w:styleId="DefaultParagraphFont">
     <w:name w:val="Default Paragraph Font"/>
     <w:uiPriority w:val="1"/>
-    <w:semiHidden/>
     <w:unhideWhenUsed/>
   </w:style>
   <w:style w:type="table" w:default="1" w:styleId="TableNormal">
@@ -1500,6 +2038,101 @@
       <w:ind w:left="720"/>
       <w:contextualSpacing/>
     </w:pPr>
+  </w:style>
+  <w:style w:type="table" w:styleId="TableGrid">
+    <w:name w:val="Table Grid"/>
+    <w:basedOn w:val="TableNormal"/>
+    <w:uiPriority w:val="39"/>
+    <w:rsid w:val="005248EA"/>
+    <w:pPr>
+      <w:spacing w:line="240" w:lineRule="auto"/>
+    </w:pPr>
+    <w:tblPr>
+      <w:tblBorders>
+        <w:top w:val="single" w:sz="4" w:space="0" w:color="auto"/>
+        <w:left w:val="single" w:sz="4" w:space="0" w:color="auto"/>
+        <w:bottom w:val="single" w:sz="4" w:space="0" w:color="auto"/>
+        <w:right w:val="single" w:sz="4" w:space="0" w:color="auto"/>
+        <w:insideH w:val="single" w:sz="4" w:space="0" w:color="auto"/>
+        <w:insideV w:val="single" w:sz="4" w:space="0" w:color="auto"/>
+      </w:tblBorders>
+    </w:tblPr>
+  </w:style>
+  <w:style w:type="table" w:styleId="GridTable4">
+    <w:name w:val="Grid Table 4"/>
+    <w:basedOn w:val="TableNormal"/>
+    <w:uiPriority w:val="49"/>
+    <w:rsid w:val="005248EA"/>
+    <w:pPr>
+      <w:spacing w:line="240" w:lineRule="auto"/>
+    </w:pPr>
+    <w:tblPr>
+      <w:tblStyleRowBandSize w:val="1"/>
+      <w:tblStyleColBandSize w:val="1"/>
+      <w:tblBorders>
+        <w:top w:val="single" w:sz="4" w:space="0" w:color="666666" w:themeColor="text1" w:themeTint="99"/>
+        <w:left w:val="single" w:sz="4" w:space="0" w:color="666666" w:themeColor="text1" w:themeTint="99"/>
+        <w:bottom w:val="single" w:sz="4" w:space="0" w:color="666666" w:themeColor="text1" w:themeTint="99"/>
+        <w:right w:val="single" w:sz="4" w:space="0" w:color="666666" w:themeColor="text1" w:themeTint="99"/>
+        <w:insideH w:val="single" w:sz="4" w:space="0" w:color="666666" w:themeColor="text1" w:themeTint="99"/>
+        <w:insideV w:val="single" w:sz="4" w:space="0" w:color="666666" w:themeColor="text1" w:themeTint="99"/>
+      </w:tblBorders>
+    </w:tblPr>
+    <w:tblStylePr w:type="firstRow">
+      <w:rPr>
+        <w:b/>
+        <w:bCs/>
+        <w:color w:val="FFFFFF" w:themeColor="background1"/>
+      </w:rPr>
+      <w:tblPr/>
+      <w:tcPr>
+        <w:tcBorders>
+          <w:top w:val="single" w:sz="4" w:space="0" w:color="000000" w:themeColor="text1"/>
+          <w:left w:val="single" w:sz="4" w:space="0" w:color="000000" w:themeColor="text1"/>
+          <w:bottom w:val="single" w:sz="4" w:space="0" w:color="000000" w:themeColor="text1"/>
+          <w:right w:val="single" w:sz="4" w:space="0" w:color="000000" w:themeColor="text1"/>
+          <w:insideH w:val="nil"/>
+          <w:insideV w:val="nil"/>
+        </w:tcBorders>
+        <w:shd w:val="clear" w:color="auto" w:fill="000000" w:themeFill="text1"/>
+      </w:tcPr>
+    </w:tblStylePr>
+    <w:tblStylePr w:type="lastRow">
+      <w:rPr>
+        <w:b/>
+        <w:bCs/>
+      </w:rPr>
+      <w:tblPr/>
+      <w:tcPr>
+        <w:tcBorders>
+          <w:top w:val="double" w:sz="4" w:space="0" w:color="000000" w:themeColor="text1"/>
+        </w:tcBorders>
+      </w:tcPr>
+    </w:tblStylePr>
+    <w:tblStylePr w:type="firstCol">
+      <w:rPr>
+        <w:b/>
+        <w:bCs/>
+      </w:rPr>
+    </w:tblStylePr>
+    <w:tblStylePr w:type="lastCol">
+      <w:rPr>
+        <w:b/>
+        <w:bCs/>
+      </w:rPr>
+    </w:tblStylePr>
+    <w:tblStylePr w:type="band1Vert">
+      <w:tblPr/>
+      <w:tcPr>
+        <w:shd w:val="clear" w:color="auto" w:fill="CCCCCC" w:themeFill="text1" w:themeFillTint="33"/>
+      </w:tcPr>
+    </w:tblStylePr>
+    <w:tblStylePr w:type="band1Horz">
+      <w:tblPr/>
+      <w:tcPr>
+        <w:shd w:val="clear" w:color="auto" w:fill="CCCCCC" w:themeFill="text1" w:themeFillTint="33"/>
+      </w:tcPr>
+    </w:tblStylePr>
   </w:style>
 </w:styles>
 </file>
@@ -1965,7 +2598,7 @@
 </file>
 
 <file path=customXml/itemProps1.xml><?xml version="1.0" encoding="utf-8"?>
-<ds:datastoreItem xmlns:ds="http://schemas.openxmlformats.org/officeDocument/2006/customXml" ds:itemID="{08F915DC-B792-4350-BE0C-B0F639F91A55}">
+<ds:datastoreItem xmlns:ds="http://schemas.openxmlformats.org/officeDocument/2006/customXml" ds:itemID="{7E0E1A55-5EB7-4C81-83AC-DD9DAE2D43D9}">
   <ds:schemaRefs>
     <ds:schemaRef ds:uri="http://schemas.openxmlformats.org/officeDocument/2006/bibliography"/>
   </ds:schemaRefs>

</xml_diff>